<commit_message>
Primeros archivos de definicion de datos
</commit_message>
<xml_diff>
--- a/DISEÑO BASE DE DATOS APLICACION.docx
+++ b/DISEÑO BASE DE DATOS APLICACION.docx
@@ -377,27 +377,34 @@
           <w:rFonts w:ascii="Arial" w:hAnsi="Arial" w:cs="Arial"/>
           <w:lang w:val="es-419"/>
         </w:rPr>
-        <w:t>. Nombre</w:t>
-      </w:r>
-    </w:p>
-    <w:p>
-      <w:pPr>
-        <w:rPr>
-          <w:rFonts w:ascii="Arial" w:hAnsi="Arial" w:cs="Arial"/>
-          <w:b/>
-          <w:lang w:val="es-419"/>
-        </w:rPr>
-      </w:pPr>
-      <w:r>
-        <w:rPr>
-          <w:rFonts w:ascii="Arial" w:hAnsi="Arial" w:cs="Arial"/>
-          <w:b/>
-          <w:lang w:val="es-419"/>
-        </w:rPr>
-        <w:t>Bloques:</w:t>
+        <w:t>,</w:t>
       </w:r>
       <w:bookmarkStart w:id="0" w:name="_GoBack"/>
       <w:bookmarkEnd w:id="0"/>
+      <w:r>
+        <w:rPr>
+          <w:rFonts w:ascii="Arial" w:hAnsi="Arial" w:cs="Arial"/>
+          <w:lang w:val="es-419"/>
+        </w:rPr>
+        <w:t xml:space="preserve"> Nombre</w:t>
+      </w:r>
+    </w:p>
+    <w:p>
+      <w:pPr>
+        <w:rPr>
+          <w:rFonts w:ascii="Arial" w:hAnsi="Arial" w:cs="Arial"/>
+          <w:b/>
+          <w:lang w:val="es-419"/>
+        </w:rPr>
+      </w:pPr>
+      <w:r>
+        <w:rPr>
+          <w:rFonts w:ascii="Arial" w:hAnsi="Arial" w:cs="Arial"/>
+          <w:b/>
+          <w:lang w:val="es-419"/>
+        </w:rPr>
+        <w:t>Bloques:</w:t>
+      </w:r>
     </w:p>
     <w:p>
       <w:pPr>
@@ -589,6 +596,13 @@
           <w:lang w:val="es-419"/>
         </w:rPr>
         <w:t xml:space="preserve"> (PK)</w:t>
+      </w:r>
+      <w:r>
+        <w:rPr>
+          <w:rFonts w:ascii="Arial" w:hAnsi="Arial" w:cs="Arial"/>
+          <w:lang w:val="es-419"/>
+        </w:rPr>
+        <w:t>, Nombre</w:t>
       </w:r>
     </w:p>
     <w:sectPr>

</xml_diff>